<commit_message>
fixed a bunch of issues
</commit_message>
<xml_diff>
--- a/Scriptie.docx
+++ b/Scriptie.docx
@@ -1,10 +1,10 @@
 
 <file path=word/document.xml><?xml version="1.0" encoding="utf-8"?>
-<w:document xmlns:wpc="http://schemas.microsoft.com/office/word/2010/wordprocessingCanvas" xmlns:mc="http://schemas.openxmlformats.org/markup-compatibility/2006" xmlns:o="urn:schemas-microsoft-com:office:office" xmlns:r="http://schemas.openxmlformats.org/officeDocument/2006/relationships" xmlns:m="http://schemas.openxmlformats.org/officeDocument/2006/math" xmlns:v="urn:schemas-microsoft-com:vml" xmlns:wp14="http://schemas.microsoft.com/office/word/2010/wordprocessingDrawing" xmlns:wp="http://schemas.openxmlformats.org/drawingml/2006/wordprocessingDrawing" xmlns:w10="urn:schemas-microsoft-com:office:word" xmlns:w="http://schemas.openxmlformats.org/wordprocessingml/2006/main" xmlns:w14="http://schemas.microsoft.com/office/word/2010/wordml" xmlns:w15="http://schemas.microsoft.com/office/word/2012/wordml" xmlns:wpg="http://schemas.microsoft.com/office/word/2010/wordprocessingGroup" xmlns:wpi="http://schemas.microsoft.com/office/word/2010/wordprocessingInk" xmlns:wne="http://schemas.microsoft.com/office/word/2006/wordml" xmlns:wps="http://schemas.microsoft.com/office/word/2010/wordprocessingShape" mc:Ignorable="w14 w15 wp14">
+<w:document xmlns:wpc="http://schemas.microsoft.com/office/word/2010/wordprocessingCanvas" xmlns:cx="http://schemas.microsoft.com/office/drawing/2014/chartex" xmlns:cx1="http://schemas.microsoft.com/office/drawing/2015/9/8/chartex" xmlns:cx2="http://schemas.microsoft.com/office/drawing/2015/10/21/chartex" xmlns:mc="http://schemas.openxmlformats.org/markup-compatibility/2006" xmlns:o="urn:schemas-microsoft-com:office:office" xmlns:r="http://schemas.openxmlformats.org/officeDocument/2006/relationships" xmlns:m="http://schemas.openxmlformats.org/officeDocument/2006/math" xmlns:v="urn:schemas-microsoft-com:vml" xmlns:wp14="http://schemas.microsoft.com/office/word/2010/wordprocessingDrawing" xmlns:wp="http://schemas.openxmlformats.org/drawingml/2006/wordprocessingDrawing" xmlns:w10="urn:schemas-microsoft-com:office:word" xmlns:w="http://schemas.openxmlformats.org/wordprocessingml/2006/main" xmlns:w14="http://schemas.microsoft.com/office/word/2010/wordml" xmlns:w15="http://schemas.microsoft.com/office/word/2012/wordml" xmlns:w16se="http://schemas.microsoft.com/office/word/2015/wordml/symex" xmlns:wpg="http://schemas.microsoft.com/office/word/2010/wordprocessingGroup" xmlns:wpi="http://schemas.microsoft.com/office/word/2010/wordprocessingInk" xmlns:wne="http://schemas.microsoft.com/office/word/2006/wordml" xmlns:wps="http://schemas.microsoft.com/office/word/2010/wordprocessingShape" mc:Ignorable="w14 w15 w16se wp14">
   <w:body>
     <w:p>
       <w:pPr>
-        <w:pStyle w:val="Heading1"/>
+        <w:pStyle w:val="Kop1"/>
       </w:pPr>
       <w:r>
         <w:t>Scriptie</w:t>
@@ -12,7 +12,7 @@
     </w:p>
     <w:p>
       <w:pPr>
-        <w:pStyle w:val="Heading1"/>
+        <w:pStyle w:val="Kop1"/>
       </w:pPr>
       <w:r>
         <w:t>Business Case</w:t>
@@ -25,7 +25,7 @@
     </w:p>
     <w:p>
       <w:pPr>
-        <w:pStyle w:val="Heading1"/>
+        <w:pStyle w:val="Kop1"/>
       </w:pPr>
       <w:proofErr w:type="spellStart"/>
       <w:r>
@@ -51,7 +51,7 @@
     </w:p>
     <w:p>
       <w:pPr>
-        <w:pStyle w:val="Heading1"/>
+        <w:pStyle w:val="Kop1"/>
       </w:pPr>
       <w:r>
         <w:t>Onderzoeksmethoden</w:t>
@@ -83,10 +83,19 @@
         <w:t>.</w:t>
       </w:r>
     </w:p>
-    <w:p/>
-    <w:p>
-      <w:pPr>
-        <w:pStyle w:val="Heading1"/>
+    <w:p>
+      <w:pPr>
+        <w:pStyle w:val="Kop1"/>
+      </w:pPr>
+      <w:proofErr w:type="spellStart"/>
+      <w:r>
+        <w:t>Glossary</w:t>
+      </w:r>
+      <w:proofErr w:type="spellEnd"/>
+    </w:p>
+    <w:p>
+      <w:pPr>
+        <w:pStyle w:val="Kop1"/>
       </w:pPr>
       <w:r>
         <w:t>Hoofdvraag</w:t>
@@ -130,7 +139,7 @@
     </w:p>
     <w:p>
       <w:pPr>
-        <w:pStyle w:val="Heading1"/>
+        <w:pStyle w:val="Kop1"/>
       </w:pPr>
       <w:r>
         <w:t xml:space="preserve">Wat </w:t>
@@ -190,15 +199,7 @@
       </w:r>
       <w:proofErr w:type="spellEnd"/>
       <w:r>
-        <w:t xml:space="preserve"> design” is ook niet </w:t>
-      </w:r>
-      <w:proofErr w:type="gramStart"/>
-      <w:r>
-        <w:t>makkelijk</w:t>
-      </w:r>
-      <w:proofErr w:type="gramEnd"/>
-      <w:r>
-        <w:t xml:space="preserve"> toe te passen op de huidige opzet. </w:t>
+        <w:t xml:space="preserve"> design” is ook niet makkelijk toe te passen op de huidige opzet. </w:t>
       </w:r>
     </w:p>
     <w:p>
@@ -208,13 +209,14 @@
       <w:r>
         <w:t>Onuitgesproken wens is dat er gebruik</w:t>
       </w:r>
-      <w:bookmarkStart w:id="0" w:name="_GoBack"/>
-      <w:bookmarkEnd w:id="0"/>
+      <w:r>
+        <w:t xml:space="preserve"> wordt gemaakt </w:t>
+      </w:r>
     </w:p>
     <w:p/>
     <w:p>
       <w:pPr>
-        <w:pStyle w:val="Heading1"/>
+        <w:pStyle w:val="Kop1"/>
       </w:pPr>
       <w:r>
         <w:t xml:space="preserve">Wat </w:t>
@@ -233,7 +235,7 @@
     </w:p>
     <w:p>
       <w:pPr>
-        <w:pStyle w:val="Heading1"/>
+        <w:pStyle w:val="Kop1"/>
         <w:rPr>
           <w:lang w:val="en-US"/>
         </w:rPr>
@@ -259,7 +261,7 @@
     </w:p>
     <w:p>
       <w:pPr>
-        <w:pStyle w:val="Subtitle"/>
+        <w:pStyle w:val="Ondertitel"/>
       </w:pPr>
       <w:r>
         <w:t xml:space="preserve">Er zijn momenteel veel gratis javascript frameworks beschikbaar om applicaties in te maken. </w:t>
@@ -288,19 +290,19 @@
     </w:p>
     <w:p>
       <w:r>
+        <w:lastRenderedPageBreak/>
         <w:t xml:space="preserve">Het framework moet actief in ontwikkeling zijn en met de tijd meegaan. </w:t>
       </w:r>
     </w:p>
     <w:p>
       <w:r>
-        <w:lastRenderedPageBreak/>
         <w:t>Kosten</w:t>
       </w:r>
     </w:p>
     <w:p/>
     <w:p>
       <w:pPr>
-        <w:pStyle w:val="Heading2"/>
+        <w:pStyle w:val="Kop2"/>
       </w:pPr>
       <w:r>
         <w:t>Ext.JS</w:t>
@@ -316,7 +318,7 @@
     </w:p>
     <w:p>
       <w:pPr>
-        <w:pStyle w:val="Heading2"/>
+        <w:pStyle w:val="Kop2"/>
       </w:pPr>
       <w:proofErr w:type="spellStart"/>
       <w:r>
@@ -326,20 +328,15 @@
     </w:p>
     <w:p>
       <w:pPr>
-        <w:pStyle w:val="Heading2"/>
-      </w:pPr>
-      <w:proofErr w:type="gramStart"/>
-      <w:r>
-        <w:t>Knockout</w:t>
-      </w:r>
-      <w:proofErr w:type="gramEnd"/>
-      <w:r>
-        <w:t>.js</w:t>
-      </w:r>
-    </w:p>
-    <w:p>
-      <w:pPr>
-        <w:pStyle w:val="Heading2"/>
+        <w:pStyle w:val="Kop2"/>
+      </w:pPr>
+      <w:r>
+        <w:t>Knockout.js</w:t>
+      </w:r>
+    </w:p>
+    <w:p>
+      <w:pPr>
+        <w:pStyle w:val="Kop2"/>
       </w:pPr>
       <w:proofErr w:type="spellStart"/>
       <w:r>
@@ -349,7 +346,7 @@
     </w:p>
     <w:p>
       <w:pPr>
-        <w:pStyle w:val="Heading2"/>
+        <w:pStyle w:val="Kop2"/>
       </w:pPr>
       <w:proofErr w:type="spellStart"/>
       <w:r>
@@ -359,7 +356,7 @@
     </w:p>
     <w:p>
       <w:pPr>
-        <w:pStyle w:val="Heading2"/>
+        <w:pStyle w:val="Kop2"/>
       </w:pPr>
       <w:r>
         <w:t>Deelconclusie</w:t>
@@ -371,74 +368,302 @@
     <w:p/>
     <w:p>
       <w:pPr>
-        <w:pStyle w:val="Heading1"/>
+        <w:pStyle w:val="Kop1"/>
       </w:pPr>
       <w:r>
         <w:t xml:space="preserve">Hoe maak ik de front-end </w:t>
       </w:r>
+      <w:r>
+        <w:t>bruikbaar op mobiele apparaten</w:t>
+      </w:r>
+      <w:r>
+        <w:t>?</w:t>
+      </w:r>
+    </w:p>
+    <w:p>
+      <w:pPr>
+        <w:pStyle w:val="Ondertitel"/>
+      </w:pPr>
+      <w:r>
+        <w:t xml:space="preserve">Een van de randvoorwaarden voor acceptatie van het </w:t>
+      </w:r>
+      <w:proofErr w:type="spellStart"/>
+      <w:r>
+        <w:t>PoC</w:t>
+      </w:r>
+      <w:proofErr w:type="spellEnd"/>
+      <w:r>
+        <w:t xml:space="preserve"> is het</w:t>
+      </w:r>
+      <w:r>
+        <w:t xml:space="preserve"> toegankelijk maken van de applicatie op mobiele systemen. </w:t>
+      </w:r>
+      <w:r>
+        <w:t>Primair</w:t>
+      </w:r>
+      <w:r>
+        <w:t>e</w:t>
+      </w:r>
+      <w:r>
+        <w:t xml:space="preserve"> </w:t>
+      </w:r>
+      <w:r>
+        <w:t>doelsystemen zijn</w:t>
+      </w:r>
+      <w:r>
+        <w:t xml:space="preserve"> de </w:t>
+      </w:r>
+      <w:r>
+        <w:t>desktop / laptop, secundair zijn tablets en forse smartphones.</w:t>
+      </w:r>
+    </w:p>
+    <w:p/>
+    <w:p>
+      <w:pPr>
+        <w:pStyle w:val="Kop2"/>
+      </w:pPr>
+      <w:r>
+        <w:t>Visueel</w:t>
+      </w:r>
+    </w:p>
+    <w:p>
+      <w:r>
+        <w:t xml:space="preserve">Een van de problemen is dat een mobiel beeldscherm over het algemeen een stuk kleiner is dan een </w:t>
+      </w:r>
+      <w:r>
+        <w:t>computer</w:t>
+      </w:r>
+      <w:r>
+        <w:t>monitor.</w:t>
+      </w:r>
+      <w:r>
+        <w:t xml:space="preserve"> Een klein beeldscherm met een slechte CSS zal over het algemeen proportioneel schalen ‘en/’of horizontale </w:t>
+      </w:r>
+      <w:proofErr w:type="spellStart"/>
+      <w:r>
+        <w:t>scrollbars</w:t>
+      </w:r>
+      <w:proofErr w:type="spellEnd"/>
+      <w:r>
+        <w:t xml:space="preserve"> weergeven.</w:t>
+      </w:r>
+      <w:r>
+        <w:t xml:space="preserve"> </w:t>
+      </w:r>
+      <w:r>
+        <w:t xml:space="preserve"> </w:t>
+      </w:r>
+    </w:p>
+    <w:p>
+      <w:r>
+        <w:t>Schalen verkleint de tekst dusdanig dat de tekst onleesbaar wordt. De gebruiker word dan geforceerd om in te zoomen</w:t>
+      </w:r>
+      <w:r>
+        <w:t xml:space="preserve"> of in twee richtingen te scrollen</w:t>
+      </w:r>
+      <w:r>
+        <w:t xml:space="preserve">, wat </w:t>
+      </w:r>
+      <w:r>
+        <w:rPr>
+          <w:color w:val="FF0000"/>
+        </w:rPr>
+        <w:t>frustratie en teleurstelling veroorzaakt</w:t>
+      </w:r>
+      <w:r>
+        <w:rPr>
+          <w:color w:val="FF0000"/>
+        </w:rPr>
+        <w:t xml:space="preserve"> </w:t>
+      </w:r>
+    </w:p>
+    <w:p>
+      <w:r>
+        <w:t xml:space="preserve">Daarnaast kunnen mobiele telefoons dankzij hun gyroscoop makkelijk draaien. Dit maakt het voor mobiele gebruikers gemakkelijk het apparatuur in de lengte of breedte te gebruiken. </w:t>
+      </w:r>
+    </w:p>
+    <w:p>
+      <w:r>
+        <w:t xml:space="preserve">De oplossing is het gebruikmaken van een ontwerp dat als het ware kan “inklappen”. </w:t>
+      </w:r>
+      <w:r>
+        <w:t xml:space="preserve">Door alle elementen een relatieve eenheden breedte te geven is, kan enig </w:t>
+      </w:r>
+      <w:proofErr w:type="spellStart"/>
+      <w:r>
+        <w:t>overvloeisel</w:t>
+      </w:r>
+      <w:proofErr w:type="spellEnd"/>
+      <w:r>
+        <w:t xml:space="preserve"> makkelijk onder elkaar worden gezet zonder te veel discrepantie in onderdelen te veroorzaken.  Deze ontwerpmethode heet </w:t>
+      </w:r>
       <w:proofErr w:type="spellStart"/>
       <w:r>
         <w:t>responsive</w:t>
       </w:r>
       <w:proofErr w:type="spellEnd"/>
       <w:r>
-        <w:t>?</w:t>
-      </w:r>
-    </w:p>
-    <w:p>
-      <w:r>
-        <w:t xml:space="preserve">Een van de randvoorwaarden voor acceptatie van het </w:t>
-      </w:r>
-      <w:proofErr w:type="spellStart"/>
-      <w:r>
-        <w:t>PoC</w:t>
-      </w:r>
-      <w:proofErr w:type="spellEnd"/>
-      <w:r>
-        <w:t xml:space="preserve"> is het</w:t>
+        <w:t xml:space="preserve"> design, en maakt het gemakkelijk dezelfde inhoud op desktop en mobile te tonen.</w:t>
       </w:r>
     </w:p>
     <w:p/>
     <w:p>
       <w:pPr>
-        <w:pStyle w:val="Heading1"/>
-      </w:pPr>
-      <w:r>
-        <w:t>Hoe kan ik complexe data transparant maken?</w:t>
-      </w:r>
-    </w:p>
-    <w:p>
-      <w:pPr>
-        <w:pStyle w:val="Heading2"/>
-      </w:pPr>
-      <w:proofErr w:type="spellStart"/>
-      <w:r>
-        <w:t>Grid</w:t>
-      </w:r>
-      <w:proofErr w:type="spellEnd"/>
-    </w:p>
-    <w:p>
-      <w:pPr>
-        <w:pStyle w:val="Heading2"/>
-      </w:pPr>
-      <w:r>
-        <w:t>Zoekfunctionaliteit</w:t>
-      </w:r>
-    </w:p>
-    <w:p/>
-    <w:p>
-      <w:pPr>
-        <w:pStyle w:val="Heading1"/>
-      </w:pPr>
-      <w:r>
-        <w:t>Hoe maak ik de applicatie meertalig?</w:t>
-      </w:r>
+        <w:pStyle w:val="Kop2"/>
+      </w:pPr>
+      <w:r>
+        <w:t>Invoer</w:t>
+      </w:r>
+    </w:p>
+    <w:p>
+      <w:r>
+        <w:t>Mobiele platformen beschikken over het algemeen over een touchscreen</w:t>
+      </w:r>
+      <w:r>
+        <w:t xml:space="preserve"> met </w:t>
+      </w:r>
+      <w:proofErr w:type="spellStart"/>
+      <w:r>
+        <w:t>multitouch</w:t>
+      </w:r>
+      <w:proofErr w:type="spellEnd"/>
+      <w:r>
+        <w:t xml:space="preserve">, en </w:t>
+      </w:r>
+      <w:proofErr w:type="spellStart"/>
+      <w:r>
+        <w:t>that’s</w:t>
+      </w:r>
+      <w:proofErr w:type="spellEnd"/>
+      <w:r>
+        <w:t xml:space="preserve"> it</w:t>
+      </w:r>
+      <w:r>
+        <w:t>.</w:t>
+      </w:r>
+      <w:r>
+        <w:t xml:space="preserve"> Tekstuele invoer is over het algemeen tijdrovend t.o.v. het werken met een toetsenbord.</w:t>
+      </w:r>
+    </w:p>
+    <w:p>
+      <w:bookmarkStart w:id="0" w:name="_GoBack"/>
+      <w:bookmarkEnd w:id="0"/>
     </w:p>
     <w:p/>
     <w:p/>
     <w:p>
       <w:pPr>
-        <w:pStyle w:val="Heading1"/>
+        <w:pStyle w:val="Kop3"/>
+      </w:pPr>
+      <w:r>
+        <w:lastRenderedPageBreak/>
+        <w:t>Toetsenbord</w:t>
+      </w:r>
+    </w:p>
+    <w:p>
+      <w:r>
+        <w:t xml:space="preserve">Mobiele platformen beschikken over het algemeen over een </w:t>
+      </w:r>
+      <w:r>
+        <w:t xml:space="preserve">softwarematig </w:t>
+      </w:r>
+      <w:r>
+        <w:t>toetsenbordje. Deze is geschikt voor kleine invoer, niet om mee te werken.</w:t>
+      </w:r>
+      <w:r>
+        <w:t xml:space="preserve"> </w:t>
+      </w:r>
+    </w:p>
+    <w:p>
+      <w:pPr>
+        <w:pStyle w:val="Kop3"/>
+      </w:pPr>
+      <w:r>
+        <w:t xml:space="preserve"> </w:t>
+      </w:r>
+    </w:p>
+    <w:p>
+      <w:pPr>
+        <w:pStyle w:val="Kop2"/>
+      </w:pPr>
+      <w:r>
+        <w:t>Gebruik</w:t>
+      </w:r>
+    </w:p>
+    <w:p>
+      <w:r>
+        <w:t>Sommige functionaliteit is simpelweg niet te tonen zonder</w:t>
+      </w:r>
+    </w:p>
+    <w:p>
+      <w:pPr>
+        <w:pStyle w:val="Kop2"/>
+      </w:pPr>
+    </w:p>
+    <w:p/>
+    <w:p>
+      <w:pPr>
+        <w:pStyle w:val="Kop1"/>
+      </w:pPr>
+      <w:r>
+        <w:t>Hoe kan ik complexe data transparant maken?</w:t>
+      </w:r>
+    </w:p>
+    <w:p>
+      <w:pPr>
+        <w:pStyle w:val="Ondertitel"/>
+      </w:pPr>
+      <w:r>
+        <w:t>De data onderliggend aan de concentrator is relatief complex. Om deze data en onderlinge relaties inzichtelijk te maken moet er worden gekeken naar specifieke oplossingen voor relationele data.</w:t>
+      </w:r>
+    </w:p>
+    <w:p>
+      <w:pPr>
+        <w:pStyle w:val="Kop2"/>
+      </w:pPr>
+      <w:proofErr w:type="spellStart"/>
+      <w:r>
+        <w:t>Layout</w:t>
+      </w:r>
+      <w:proofErr w:type="spellEnd"/>
+    </w:p>
+    <w:p>
+      <w:r>
+        <w:t>Er zijn v</w:t>
+      </w:r>
+    </w:p>
+    <w:p>
+      <w:pPr>
+        <w:pStyle w:val="Kop2"/>
+      </w:pPr>
+      <w:proofErr w:type="spellStart"/>
+      <w:r>
+        <w:t>Grid</w:t>
+      </w:r>
+      <w:proofErr w:type="spellEnd"/>
+    </w:p>
+    <w:p>
+      <w:pPr>
+        <w:pStyle w:val="Kop2"/>
+      </w:pPr>
+      <w:r>
+        <w:t>Zoekfunctionaliteit</w:t>
+      </w:r>
+    </w:p>
+    <w:p/>
+    <w:p>
+      <w:pPr>
+        <w:pStyle w:val="Kop1"/>
+      </w:pPr>
+      <w:r>
+        <w:t>Hoe maak ik de applicatie meertalig?</w:t>
+      </w:r>
+    </w:p>
+    <w:p/>
+    <w:p/>
+    <w:p>
+      <w:pPr>
+        <w:pStyle w:val="Kop1"/>
       </w:pPr>
       <w:r>
         <w:t xml:space="preserve">Hoe integreer ik het project in </w:t>
@@ -463,23 +688,15 @@
     <w:p/>
     <w:p>
       <w:pPr>
-        <w:pStyle w:val="Heading1"/>
-      </w:pPr>
-      <w:r>
-        <w:t xml:space="preserve">Hoe maak ik de applicatie </w:t>
-      </w:r>
-      <w:proofErr w:type="gramStart"/>
-      <w:r>
-        <w:t>herbruikbaar</w:t>
-      </w:r>
-      <w:proofErr w:type="gramEnd"/>
-      <w:r>
-        <w:t xml:space="preserve"> voor andere teams?</w:t>
-      </w:r>
-    </w:p>
-    <w:p>
-      <w:pPr>
-        <w:pStyle w:val="Subtitle"/>
+        <w:pStyle w:val="Kop1"/>
+      </w:pPr>
+      <w:r>
+        <w:t>Hoe maak ik de applicatie herbruikbaar voor andere teams?</w:t>
+      </w:r>
+    </w:p>
+    <w:p>
+      <w:pPr>
+        <w:pStyle w:val="Ondertitel"/>
       </w:pPr>
       <w:r>
         <w:t xml:space="preserve">Er is binnen </w:t>
@@ -495,7 +712,7 @@
     </w:p>
     <w:p>
       <w:pPr>
-        <w:pStyle w:val="Heading2"/>
+        <w:pStyle w:val="Kop2"/>
       </w:pPr>
       <w:r>
         <w:t>Documentatie</w:t>
@@ -513,7 +730,7 @@
     </w:p>
     <w:p>
       <w:pPr>
-        <w:pStyle w:val="Heading2"/>
+        <w:pStyle w:val="Kop2"/>
       </w:pPr>
       <w:r>
         <w:t>Ontkoppeling van functionaliteit en gebruik</w:t>
@@ -522,16 +739,15 @@
     <w:p/>
     <w:p>
       <w:pPr>
-        <w:pStyle w:val="Heading1"/>
-      </w:pPr>
-      <w:r>
-        <w:lastRenderedPageBreak/>
+        <w:pStyle w:val="Kop1"/>
+      </w:pPr>
+      <w:r>
         <w:t>Onderzoek gebruikers en ontwikkelaars</w:t>
       </w:r>
     </w:p>
     <w:p>
       <w:pPr>
-        <w:pStyle w:val="Heading2"/>
+        <w:pStyle w:val="Kop2"/>
       </w:pPr>
       <w:r>
         <w:t>Ontwikkelaars</w:t>
@@ -544,6 +760,7 @@
     </w:p>
     <w:p>
       <w:pPr>
+        <w:pStyle w:val="Kop2"/>
         <w:rPr>
           <w:lang w:val="en-US"/>
         </w:rPr>
@@ -553,22 +770,7 @@
         <w:rPr>
           <w:lang w:val="en-US"/>
         </w:rPr>
-        <w:t>Voornaamste</w:t>
-      </w:r>
-      <w:proofErr w:type="spellEnd"/>
-    </w:p>
-    <w:p>
-      <w:pPr>
-        <w:pStyle w:val="Heading2"/>
-        <w:rPr>
-          <w:lang w:val="en-US"/>
-        </w:rPr>
-      </w:pPr>
-      <w:proofErr w:type="spellStart"/>
-      <w:r>
-        <w:rPr>
-          <w:lang w:val="en-US"/>
-        </w:rPr>
+        <w:lastRenderedPageBreak/>
         <w:t>Gebruikers</w:t>
       </w:r>
       <w:proofErr w:type="spellEnd"/>
@@ -591,7 +793,7 @@
 </file>
 
 <file path=word/styles.xml><?xml version="1.0" encoding="utf-8"?>
-<w:styles xmlns:mc="http://schemas.openxmlformats.org/markup-compatibility/2006" xmlns:r="http://schemas.openxmlformats.org/officeDocument/2006/relationships" xmlns:w="http://schemas.openxmlformats.org/wordprocessingml/2006/main" xmlns:w14="http://schemas.microsoft.com/office/word/2010/wordml" xmlns:w15="http://schemas.microsoft.com/office/word/2012/wordml" mc:Ignorable="w14 w15">
+<w:styles xmlns:mc="http://schemas.openxmlformats.org/markup-compatibility/2006" xmlns:r="http://schemas.openxmlformats.org/officeDocument/2006/relationships" xmlns:w="http://schemas.openxmlformats.org/wordprocessingml/2006/main" xmlns:w14="http://schemas.microsoft.com/office/word/2010/wordml" xmlns:w15="http://schemas.microsoft.com/office/word/2012/wordml" xmlns:w16se="http://schemas.microsoft.com/office/word/2015/wordml/symex" mc:Ignorable="w14 w15 w16se">
   <w:docDefaults>
     <w:rPrDefault>
       <w:rPr>
@@ -607,7 +809,7 @@
       </w:pPr>
     </w:pPrDefault>
   </w:docDefaults>
-  <w:latentStyles w:defLockedState="0" w:defUIPriority="99" w:defSemiHidden="0" w:defUnhideWhenUsed="0" w:defQFormat="0" w:count="371">
+  <w:latentStyles w:defLockedState="0" w:defUIPriority="99" w:defSemiHidden="0" w:defUnhideWhenUsed="0" w:defQFormat="0" w:count="372">
     <w:lsdException w:name="Normal" w:uiPriority="0" w:qFormat="1"/>
     <w:lsdException w:name="heading 1" w:uiPriority="9" w:qFormat="1"/>
     <w:lsdException w:name="heading 2" w:semiHidden="1" w:uiPriority="9" w:unhideWhenUsed="1" w:qFormat="1"/>
@@ -713,7 +915,6 @@
     <w:lsdException w:name="HTML Sample" w:semiHidden="1" w:unhideWhenUsed="1"/>
     <w:lsdException w:name="HTML Typewriter" w:semiHidden="1" w:unhideWhenUsed="1"/>
     <w:lsdException w:name="HTML Variable" w:semiHidden="1" w:unhideWhenUsed="1"/>
-    <w:lsdException w:name="Normal Table" w:semiHidden="1" w:unhideWhenUsed="1"/>
     <w:lsdException w:name="annotation subject" w:semiHidden="1" w:unhideWhenUsed="1"/>
     <w:lsdException w:name="No List" w:semiHidden="1" w:unhideWhenUsed="1"/>
     <w:lsdException w:name="Outline List 1" w:semiHidden="1" w:unhideWhenUsed="1"/>
@@ -760,10 +961,8 @@
     <w:lsdException w:name="Table Subtle 2" w:semiHidden="1" w:unhideWhenUsed="1"/>
     <w:lsdException w:name="Table Web 1" w:semiHidden="1" w:unhideWhenUsed="1"/>
     <w:lsdException w:name="Table Web 2" w:semiHidden="1" w:unhideWhenUsed="1"/>
-    <w:lsdException w:name="Table Web 3" w:semiHidden="1" w:unhideWhenUsed="1"/>
     <w:lsdException w:name="Balloon Text" w:semiHidden="1" w:unhideWhenUsed="1"/>
     <w:lsdException w:name="Table Grid" w:uiPriority="39"/>
-    <w:lsdException w:name="Table Theme" w:semiHidden="1" w:unhideWhenUsed="1"/>
     <w:lsdException w:name="Placeholder Text" w:semiHidden="1"/>
     <w:lsdException w:name="No Spacing" w:uiPriority="1" w:qFormat="1"/>
     <w:lsdException w:name="Light Shading" w:uiPriority="60"/>
@@ -979,16 +1178,17 @@
     <w:lsdException w:name="List Table 5 Dark Accent 6" w:uiPriority="50"/>
     <w:lsdException w:name="List Table 6 Colorful Accent 6" w:uiPriority="51"/>
     <w:lsdException w:name="List Table 7 Colorful Accent 6" w:uiPriority="52"/>
+    <w:lsdException w:name="Mention" w:semiHidden="1" w:unhideWhenUsed="1"/>
   </w:latentStyles>
-  <w:style w:type="paragraph" w:default="1" w:styleId="Normal">
+  <w:style w:type="paragraph" w:default="1" w:styleId="Standaard">
     <w:name w:val="Normal"/>
     <w:qFormat/>
   </w:style>
-  <w:style w:type="paragraph" w:styleId="Heading1">
+  <w:style w:type="paragraph" w:styleId="Kop1">
     <w:name w:val="heading 1"/>
-    <w:basedOn w:val="Normal"/>
-    <w:next w:val="Normal"/>
-    <w:link w:val="Heading1Char"/>
+    <w:basedOn w:val="Standaard"/>
+    <w:next w:val="Standaard"/>
+    <w:link w:val="Kop1Char"/>
     <w:uiPriority w:val="9"/>
     <w:qFormat/>
     <w:rsid w:val="003B3EAA"/>
@@ -1005,11 +1205,11 @@
       <w:szCs w:val="32"/>
     </w:rPr>
   </w:style>
-  <w:style w:type="paragraph" w:styleId="Heading2">
+  <w:style w:type="paragraph" w:styleId="Kop2">
     <w:name w:val="heading 2"/>
-    <w:basedOn w:val="Normal"/>
-    <w:next w:val="Normal"/>
-    <w:link w:val="Heading2Char"/>
+    <w:basedOn w:val="Standaard"/>
+    <w:next w:val="Standaard"/>
+    <w:link w:val="Kop2Char"/>
     <w:uiPriority w:val="9"/>
     <w:unhideWhenUsed/>
     <w:qFormat/>
@@ -1027,13 +1227,35 @@
       <w:szCs w:val="26"/>
     </w:rPr>
   </w:style>
-  <w:style w:type="character" w:default="1" w:styleId="DefaultParagraphFont">
+  <w:style w:type="paragraph" w:styleId="Kop3">
+    <w:name w:val="heading 3"/>
+    <w:basedOn w:val="Standaard"/>
+    <w:next w:val="Standaard"/>
+    <w:link w:val="Kop3Char"/>
+    <w:uiPriority w:val="9"/>
+    <w:unhideWhenUsed/>
+    <w:qFormat/>
+    <w:rsid w:val="00656731"/>
+    <w:pPr>
+      <w:keepNext/>
+      <w:keepLines/>
+      <w:spacing w:before="40" w:after="0"/>
+      <w:outlineLvl w:val="2"/>
+    </w:pPr>
+    <w:rPr>
+      <w:rFonts w:asciiTheme="majorHAnsi" w:eastAsiaTheme="majorEastAsia" w:hAnsiTheme="majorHAnsi" w:cstheme="majorBidi"/>
+      <w:color w:val="1F4D78" w:themeColor="accent1" w:themeShade="7F"/>
+      <w:sz w:val="24"/>
+      <w:szCs w:val="24"/>
+    </w:rPr>
+  </w:style>
+  <w:style w:type="character" w:default="1" w:styleId="Standaardalinea-lettertype">
     <w:name w:val="Default Paragraph Font"/>
     <w:uiPriority w:val="1"/>
     <w:semiHidden/>
     <w:unhideWhenUsed/>
   </w:style>
-  <w:style w:type="table" w:default="1" w:styleId="TableNormal">
+  <w:style w:type="table" w:default="1" w:styleId="Standaardtabel">
     <w:name w:val="Normal Table"/>
     <w:uiPriority w:val="99"/>
     <w:semiHidden/>
@@ -1048,16 +1270,16 @@
       </w:tblCellMar>
     </w:tblPr>
   </w:style>
-  <w:style w:type="numbering" w:default="1" w:styleId="NoList">
+  <w:style w:type="numbering" w:default="1" w:styleId="Geenlijst">
     <w:name w:val="No List"/>
     <w:uiPriority w:val="99"/>
     <w:semiHidden/>
     <w:unhideWhenUsed/>
   </w:style>
-  <w:style w:type="character" w:customStyle="1" w:styleId="Heading1Char">
-    <w:name w:val="Heading 1 Char"/>
-    <w:basedOn w:val="DefaultParagraphFont"/>
-    <w:link w:val="Heading1"/>
+  <w:style w:type="character" w:customStyle="1" w:styleId="Kop1Char">
+    <w:name w:val="Kop 1 Char"/>
+    <w:basedOn w:val="Standaardalinea-lettertype"/>
+    <w:link w:val="Kop1"/>
     <w:uiPriority w:val="9"/>
     <w:rsid w:val="003B3EAA"/>
     <w:rPr>
@@ -1067,10 +1289,10 @@
       <w:szCs w:val="32"/>
     </w:rPr>
   </w:style>
-  <w:style w:type="character" w:customStyle="1" w:styleId="Heading2Char">
-    <w:name w:val="Heading 2 Char"/>
-    <w:basedOn w:val="DefaultParagraphFont"/>
-    <w:link w:val="Heading2"/>
+  <w:style w:type="character" w:customStyle="1" w:styleId="Kop2Char">
+    <w:name w:val="Kop 2 Char"/>
+    <w:basedOn w:val="Standaardalinea-lettertype"/>
+    <w:link w:val="Kop2"/>
     <w:uiPriority w:val="9"/>
     <w:rsid w:val="003B3EAA"/>
     <w:rPr>
@@ -1080,17 +1302,17 @@
       <w:szCs w:val="26"/>
     </w:rPr>
   </w:style>
-  <w:style w:type="paragraph" w:customStyle="1" w:styleId="Kop1">
-    <w:name w:val="Kop 1"/>
-    <w:basedOn w:val="Normal"/>
+  <w:style w:type="paragraph" w:customStyle="1" w:styleId="Kop11">
+    <w:name w:val="Kop 11"/>
+    <w:basedOn w:val="Standaard"/>
     <w:qFormat/>
     <w:rsid w:val="00A1686E"/>
   </w:style>
-  <w:style w:type="paragraph" w:styleId="Subtitle">
+  <w:style w:type="paragraph" w:styleId="Ondertitel">
     <w:name w:val="Subtitle"/>
-    <w:basedOn w:val="Normal"/>
-    <w:next w:val="Normal"/>
-    <w:link w:val="SubtitleChar"/>
+    <w:basedOn w:val="Standaard"/>
+    <w:next w:val="Standaard"/>
+    <w:link w:val="OndertitelChar"/>
     <w:uiPriority w:val="11"/>
     <w:qFormat/>
     <w:rsid w:val="002E27E3"/>
@@ -1105,16 +1327,29 @@
       <w:spacing w:val="15"/>
     </w:rPr>
   </w:style>
-  <w:style w:type="character" w:customStyle="1" w:styleId="SubtitleChar">
-    <w:name w:val="Subtitle Char"/>
-    <w:basedOn w:val="DefaultParagraphFont"/>
-    <w:link w:val="Subtitle"/>
+  <w:style w:type="character" w:customStyle="1" w:styleId="OndertitelChar">
+    <w:name w:val="Ondertitel Char"/>
+    <w:basedOn w:val="Standaardalinea-lettertype"/>
+    <w:link w:val="Ondertitel"/>
     <w:uiPriority w:val="11"/>
     <w:rsid w:val="002E27E3"/>
     <w:rPr>
       <w:rFonts w:eastAsiaTheme="minorEastAsia"/>
       <w:color w:val="5A5A5A" w:themeColor="text1" w:themeTint="A5"/>
       <w:spacing w:val="15"/>
+    </w:rPr>
+  </w:style>
+  <w:style w:type="character" w:customStyle="1" w:styleId="Kop3Char">
+    <w:name w:val="Kop 3 Char"/>
+    <w:basedOn w:val="Standaardalinea-lettertype"/>
+    <w:link w:val="Kop3"/>
+    <w:uiPriority w:val="9"/>
+    <w:rsid w:val="00656731"/>
+    <w:rPr>
+      <w:rFonts w:asciiTheme="majorHAnsi" w:eastAsiaTheme="majorEastAsia" w:hAnsiTheme="majorHAnsi" w:cstheme="majorBidi"/>
+      <w:color w:val="1F4D78" w:themeColor="accent1" w:themeShade="7F"/>
+      <w:sz w:val="24"/>
+      <w:szCs w:val="24"/>
     </w:rPr>
   </w:style>
 </w:styles>
@@ -1379,4 +1614,16 @@
     </a:ext>
   </a:extLst>
 </a:theme>
+</file>
+
+<file path=customXml/item1.xml><?xml version="1.0" encoding="utf-8"?>
+<b:Sources xmlns:b="http://schemas.openxmlformats.org/officeDocument/2006/bibliography" xmlns="http://schemas.openxmlformats.org/officeDocument/2006/bibliography" SelectedStyle="\APASixthEditionOfficeOnline.xsl" StyleName="APA" Version="6"/>
+</file>
+
+<file path=customXml/itemProps1.xml><?xml version="1.0" encoding="utf-8"?>
+<ds:datastoreItem xmlns:ds="http://schemas.openxmlformats.org/officeDocument/2006/customXml" ds:itemID="{27928ADF-BE0A-481D-BD4A-E4930DD6B1F6}">
+  <ds:schemaRefs>
+    <ds:schemaRef ds:uri="http://schemas.openxmlformats.org/officeDocument/2006/bibliography"/>
+  </ds:schemaRefs>
+</ds:datastoreItem>
 </file>
</xml_diff>